<commit_message>
Register Success No Organization Info
</commit_message>
<xml_diff>
--- a/Lab4_TestScript.docx
+++ b/Lab4_TestScript.docx
@@ -886,7 +886,27 @@
           <w:szCs w:val="32"/>
           <w:lang w:bidi="th-TH"/>
         </w:rPr>
-        <w:t xml:space="preserve"> XXX XXX XXXX</w:t>
+        <w:t xml:space="preserve"> XXX </w:t>
+      </w:r>
+      <w:proofErr w:type="spellStart"/>
+      <w:r>
+        <w:rPr>
+          <w:rFonts w:ascii="TH SarabunPSK" w:hAnsi="TH SarabunPSK" w:cs="TH SarabunPSK" w:hint="cs"/>
+          <w:sz w:val="32"/>
+          <w:szCs w:val="32"/>
+          <w:lang w:bidi="th-TH"/>
+        </w:rPr>
+        <w:t>XXX</w:t>
+      </w:r>
+      <w:proofErr w:type="spellEnd"/>
+      <w:r>
+        <w:rPr>
+          <w:rFonts w:ascii="TH SarabunPSK" w:hAnsi="TH SarabunPSK" w:cs="TH SarabunPSK" w:hint="cs"/>
+          <w:sz w:val="32"/>
+          <w:szCs w:val="32"/>
+          <w:lang w:bidi="th-TH"/>
+        </w:rPr>
+        <w:t xml:space="preserve"> XXXX</w:t>
       </w:r>
       <w:r>
         <w:rPr>
@@ -4000,6 +4020,7 @@
               </w:rPr>
               <w:t xml:space="preserve"> = “</w:t>
             </w:r>
+            <w:proofErr w:type="spellStart"/>
             <w:r>
               <w:rPr>
                 <w:rFonts w:ascii="TH SarabunPSK" w:hAnsi="TH SarabunPSK" w:cs="TH SarabunPSK" w:hint="cs"/>
@@ -4018,6 +4039,7 @@
               </w:rPr>
               <w:t>yod</w:t>
             </w:r>
+            <w:proofErr w:type="spellEnd"/>
             <w:r>
               <w:rPr>
                 <w:rFonts w:ascii="TH SarabunPSK" w:hAnsi="TH SarabunPSK" w:cs="TH SarabunPSK" w:hint="cs"/>
@@ -4073,6 +4095,7 @@
               </w:rPr>
               <w:t xml:space="preserve"> = “</w:t>
             </w:r>
+            <w:proofErr w:type="spellStart"/>
             <w:r>
               <w:rPr>
                 <w:rFonts w:ascii="TH SarabunPSK" w:hAnsi="TH SarabunPSK" w:cs="TH SarabunPSK" w:hint="cs"/>
@@ -4082,6 +4105,7 @@
               </w:rPr>
               <w:t>Sodsai</w:t>
             </w:r>
+            <w:proofErr w:type="spellEnd"/>
             <w:r>
               <w:rPr>
                 <w:rFonts w:ascii="TH SarabunPSK" w:hAnsi="TH SarabunPSK" w:cs="TH SarabunPSK" w:hint="cs"/>
@@ -4201,6 +4225,7 @@
               </w:rPr>
               <w:t>= “</w:t>
             </w:r>
+            <w:proofErr w:type="spellStart"/>
             <w:r>
               <w:rPr>
                 <w:rFonts w:ascii="TH SarabunPSK" w:hAnsi="TH SarabunPSK" w:cs="TH SarabunPSK" w:hint="cs"/>
@@ -4228,6 +4253,7 @@
               </w:rPr>
               <w:t>@kkumail</w:t>
             </w:r>
+            <w:proofErr w:type="spellEnd"/>
             <w:r>
               <w:rPr>
                 <w:rFonts w:ascii="TH SarabunPSK" w:hAnsi="TH SarabunPSK" w:cs="TH SarabunPSK" w:hint="cs"/>
@@ -5332,6 +5358,43 @@
                 <w:lang w:bidi="th-TH"/>
               </w:rPr>
             </w:pPr>
+            <w:r>
+              <w:rPr>
+                <w:rFonts w:ascii="TH SarabunPSK" w:hAnsi="TH SarabunPSK" w:cs="TH SarabunPSK" w:hint="cs"/>
+                <w:sz w:val="32"/>
+                <w:szCs w:val="32"/>
+                <w:cs/>
+                <w:lang w:bidi="th-TH"/>
+              </w:rPr>
+              <w:t>แสดงหน้า</w:t>
+            </w:r>
+            <w:r>
+              <w:rPr>
+                <w:rFonts w:ascii="TH SarabunPSK" w:hAnsi="TH SarabunPSK" w:cs="TH SarabunPSK" w:hint="cs"/>
+                <w:sz w:val="32"/>
+                <w:szCs w:val="32"/>
+                <w:lang w:bidi="th-TH"/>
+              </w:rPr>
+              <w:t xml:space="preserve"> </w:t>
+            </w:r>
+            <w:r>
+              <w:rPr>
+                <w:rFonts w:ascii="TH SarabunPSK" w:hAnsi="TH SarabunPSK" w:cs="TH SarabunPSK"/>
+                <w:sz w:val="32"/>
+                <w:szCs w:val="32"/>
+                <w:lang w:bidi="th-TH"/>
+              </w:rPr>
+              <w:t>Workshop</w:t>
+            </w:r>
+            <w:r>
+              <w:rPr>
+                <w:rFonts w:ascii="TH SarabunPSK" w:hAnsi="TH SarabunPSK" w:cs="TH SarabunPSK" w:hint="cs"/>
+                <w:sz w:val="32"/>
+                <w:szCs w:val="32"/>
+                <w:lang w:bidi="th-TH"/>
+              </w:rPr>
+              <w:t xml:space="preserve"> Registration</w:t>
+            </w:r>
           </w:p>
         </w:tc>
         <w:tc>
@@ -5340,13 +5403,64 @@
           </w:tcPr>
           <w:p>
             <w:pPr>
-              <w:rPr>
-                <w:rFonts w:ascii="TH SarabunPSK" w:hAnsi="TH SarabunPSK" w:cs="TH SarabunPSK"/>
-                <w:sz w:val="32"/>
-                <w:szCs w:val="32"/>
-                <w:lang w:bidi="th-TH"/>
-              </w:rPr>
-            </w:pPr>
+              <w:jc w:val="center"/>
+              <w:rPr>
+                <w:rFonts w:ascii="TH SarabunPSK" w:hAnsi="TH SarabunPSK" w:cs="TH SarabunPSK"/>
+                <w:sz w:val="32"/>
+                <w:szCs w:val="32"/>
+                <w:lang w:bidi="th-TH"/>
+              </w:rPr>
+            </w:pPr>
+            <w:r>
+              <w:rPr>
+                <w:rFonts w:ascii="TH SarabunPSK" w:hAnsi="TH SarabunPSK" w:cs="TH SarabunPSK" w:hint="cs"/>
+                <w:noProof/>
+                <w:sz w:val="32"/>
+                <w:szCs w:val="32"/>
+                <w:lang w:bidi="th-TH"/>
+              </w:rPr>
+              <w:drawing>
+                <wp:inline distT="0" distB="0" distL="0" distR="0" wp14:anchorId="7AA9E974" wp14:editId="636E0911">
+                  <wp:extent cx="201761" cy="191069"/>
+                  <wp:effectExtent l="0" t="0" r="8255" b="0"/>
+                  <wp:docPr id="1080384706" name="Picture 1080384706"/>
+                  <wp:cNvGraphicFramePr>
+                    <a:graphicFrameLocks xmlns:a="http://schemas.openxmlformats.org/drawingml/2006/main" noChangeAspect="1"/>
+                  </wp:cNvGraphicFramePr>
+                  <a:graphic xmlns:a="http://schemas.openxmlformats.org/drawingml/2006/main">
+                    <a:graphicData uri="http://schemas.openxmlformats.org/drawingml/2006/picture">
+                      <pic:pic xmlns:pic="http://schemas.openxmlformats.org/drawingml/2006/picture">
+                        <pic:nvPicPr>
+                          <pic:cNvPr id="1" name="th[1].png"/>
+                          <pic:cNvPicPr/>
+                        </pic:nvPicPr>
+                        <pic:blipFill>
+                          <a:blip r:embed="rId8" cstate="print">
+                            <a:extLst>
+                              <a:ext uri="{28A0092B-C50C-407E-A947-70E740481C1C}">
+                                <a14:useLocalDpi xmlns:a14="http://schemas.microsoft.com/office/drawing/2010/main" val="0"/>
+                              </a:ext>
+                            </a:extLst>
+                          </a:blip>
+                          <a:stretch>
+                            <a:fillRect/>
+                          </a:stretch>
+                        </pic:blipFill>
+                        <pic:spPr>
+                          <a:xfrm>
+                            <a:off x="0" y="0"/>
+                            <a:ext cx="214886" cy="203498"/>
+                          </a:xfrm>
+                          <a:prstGeom prst="rect">
+                            <a:avLst/>
+                          </a:prstGeom>
+                        </pic:spPr>
+                      </pic:pic>
+                    </a:graphicData>
+                  </a:graphic>
+                </wp:inline>
+              </w:drawing>
+            </w:r>
           </w:p>
         </w:tc>
         <w:tc>
@@ -5507,6 +5621,7 @@
               </w:rPr>
               <w:t xml:space="preserve"> = “</w:t>
             </w:r>
+            <w:proofErr w:type="spellStart"/>
             <w:r>
               <w:rPr>
                 <w:rFonts w:ascii="TH SarabunPSK" w:hAnsi="TH SarabunPSK" w:cs="TH SarabunPSK" w:hint="cs"/>
@@ -5525,6 +5640,7 @@
               </w:rPr>
               <w:t>yod</w:t>
             </w:r>
+            <w:proofErr w:type="spellEnd"/>
             <w:r>
               <w:rPr>
                 <w:rFonts w:ascii="TH SarabunPSK" w:hAnsi="TH SarabunPSK" w:cs="TH SarabunPSK" w:hint="cs"/>
@@ -5580,6 +5696,7 @@
               </w:rPr>
               <w:t xml:space="preserve"> = “</w:t>
             </w:r>
+            <w:proofErr w:type="spellStart"/>
             <w:r>
               <w:rPr>
                 <w:rFonts w:ascii="TH SarabunPSK" w:hAnsi="TH SarabunPSK" w:cs="TH SarabunPSK" w:hint="cs"/>
@@ -5589,6 +5706,7 @@
               </w:rPr>
               <w:t>Sodsai</w:t>
             </w:r>
+            <w:proofErr w:type="spellEnd"/>
             <w:r>
               <w:rPr>
                 <w:rFonts w:ascii="TH SarabunPSK" w:hAnsi="TH SarabunPSK" w:cs="TH SarabunPSK" w:hint="cs"/>
@@ -5644,6 +5762,7 @@
               </w:rPr>
               <w:t>= “</w:t>
             </w:r>
+            <w:proofErr w:type="spellStart"/>
             <w:r>
               <w:rPr>
                 <w:rFonts w:ascii="TH SarabunPSK" w:hAnsi="TH SarabunPSK" w:cs="TH SarabunPSK" w:hint="cs"/>
@@ -5671,6 +5790,7 @@
               </w:rPr>
               <w:t>@kkumail</w:t>
             </w:r>
+            <w:proofErr w:type="spellEnd"/>
             <w:r>
               <w:rPr>
                 <w:rFonts w:ascii="TH SarabunPSK" w:hAnsi="TH SarabunPSK" w:cs="TH SarabunPSK" w:hint="cs"/>
@@ -6039,6 +6159,130 @@
                 <w:lang w:bidi="th-TH"/>
               </w:rPr>
             </w:pPr>
+            <w:r>
+              <w:rPr>
+                <w:rFonts w:ascii="TH SarabunPSK" w:hAnsi="TH SarabunPSK" w:cs="TH SarabunPSK" w:hint="cs"/>
+                <w:sz w:val="32"/>
+                <w:szCs w:val="32"/>
+                <w:cs/>
+                <w:lang w:bidi="th-TH"/>
+              </w:rPr>
+              <w:t xml:space="preserve">แสดงหน้า </w:t>
+            </w:r>
+            <w:r>
+              <w:rPr>
+                <w:rFonts w:ascii="TH SarabunPSK" w:hAnsi="TH SarabunPSK" w:cs="TH SarabunPSK" w:hint="cs"/>
+                <w:sz w:val="32"/>
+                <w:szCs w:val="32"/>
+                <w:lang w:bidi="th-TH"/>
+              </w:rPr>
+              <w:t>Success</w:t>
+            </w:r>
+            <w:r>
+              <w:rPr>
+                <w:rFonts w:ascii="TH SarabunPSK" w:hAnsi="TH SarabunPSK" w:cs="TH SarabunPSK" w:hint="cs"/>
+                <w:sz w:val="32"/>
+                <w:szCs w:val="32"/>
+                <w:cs/>
+                <w:lang w:bidi="th-TH"/>
+              </w:rPr>
+              <w:t>.</w:t>
+            </w:r>
+            <w:r>
+              <w:rPr>
+                <w:rFonts w:ascii="TH SarabunPSK" w:hAnsi="TH SarabunPSK" w:cs="TH SarabunPSK" w:hint="cs"/>
+                <w:sz w:val="32"/>
+                <w:szCs w:val="32"/>
+                <w:lang w:bidi="th-TH"/>
+              </w:rPr>
+              <w:t xml:space="preserve">html </w:t>
+            </w:r>
+            <w:r>
+              <w:rPr>
+                <w:rFonts w:ascii="TH SarabunPSK" w:hAnsi="TH SarabunPSK" w:cs="TH SarabunPSK" w:hint="cs"/>
+                <w:sz w:val="32"/>
+                <w:szCs w:val="32"/>
+                <w:cs/>
+                <w:lang w:bidi="th-TH"/>
+              </w:rPr>
+              <w:t xml:space="preserve">โดยมี </w:t>
+            </w:r>
+            <w:r>
+              <w:rPr>
+                <w:rFonts w:ascii="TH SarabunPSK" w:hAnsi="TH SarabunPSK" w:cs="TH SarabunPSK" w:hint="cs"/>
+                <w:sz w:val="32"/>
+                <w:szCs w:val="32"/>
+                <w:lang w:bidi="th-TH"/>
+              </w:rPr>
+              <w:t xml:space="preserve">Title </w:t>
+            </w:r>
+            <w:r>
+              <w:rPr>
+                <w:rFonts w:ascii="TH SarabunPSK" w:hAnsi="TH SarabunPSK" w:cs="TH SarabunPSK" w:hint="cs"/>
+                <w:sz w:val="32"/>
+                <w:szCs w:val="32"/>
+                <w:cs/>
+                <w:lang w:bidi="th-TH"/>
+              </w:rPr>
+              <w:t>เป็น “</w:t>
+            </w:r>
+            <w:r>
+              <w:rPr>
+                <w:rFonts w:ascii="TH SarabunPSK" w:hAnsi="TH SarabunPSK" w:cs="TH SarabunPSK" w:hint="cs"/>
+                <w:sz w:val="32"/>
+                <w:szCs w:val="32"/>
+                <w:lang w:bidi="th-TH"/>
+              </w:rPr>
+              <w:t>Success</w:t>
+            </w:r>
+            <w:r>
+              <w:rPr>
+                <w:rFonts w:ascii="TH SarabunPSK" w:hAnsi="TH SarabunPSK" w:cs="TH SarabunPSK" w:hint="cs"/>
+                <w:sz w:val="32"/>
+                <w:szCs w:val="32"/>
+                <w:cs/>
+                <w:lang w:bidi="th-TH"/>
+              </w:rPr>
+              <w:t>” และแสดงข้อความ “</w:t>
+            </w:r>
+            <w:r>
+              <w:rPr>
+                <w:rFonts w:ascii="TH SarabunPSK" w:hAnsi="TH SarabunPSK" w:cs="TH SarabunPSK"/>
+                <w:sz w:val="32"/>
+                <w:szCs w:val="32"/>
+                <w:lang w:bidi="th-TH"/>
+              </w:rPr>
+              <w:t>Thank you for registering with us.</w:t>
+            </w:r>
+            <w:r>
+              <w:rPr>
+                <w:rFonts w:ascii="TH SarabunPSK" w:hAnsi="TH SarabunPSK" w:cs="TH SarabunPSK" w:hint="cs"/>
+                <w:sz w:val="32"/>
+                <w:szCs w:val="32"/>
+                <w:cs/>
+                <w:lang w:bidi="th-TH"/>
+              </w:rPr>
+              <w:t>” และ “</w:t>
+            </w:r>
+            <w:r>
+              <w:rPr>
+                <w:rFonts w:ascii="TH SarabunPSK" w:hAnsi="TH SarabunPSK" w:cs="TH SarabunPSK"/>
+                <w:sz w:val="32"/>
+                <w:szCs w:val="32"/>
+                <w:lang w:bidi="th-TH"/>
+              </w:rPr>
+              <w:t>We will send a confirmation to your email soon.</w:t>
+            </w:r>
+            <w:r>
+              <w:rPr>
+                <w:rFonts w:ascii="TH SarabunPSK" w:hAnsi="TH SarabunPSK" w:cs="TH SarabunPSK" w:hint="cs"/>
+                <w:sz w:val="32"/>
+                <w:szCs w:val="32"/>
+                <w:cs/>
+                <w:lang w:bidi="th-TH"/>
+              </w:rPr>
+              <w:t>”</w:t>
+            </w:r>
           </w:p>
         </w:tc>
         <w:tc>
@@ -6047,13 +6291,64 @@
           </w:tcPr>
           <w:p>
             <w:pPr>
-              <w:rPr>
-                <w:rFonts w:ascii="TH SarabunPSK" w:hAnsi="TH SarabunPSK" w:cs="TH SarabunPSK"/>
-                <w:sz w:val="32"/>
-                <w:szCs w:val="32"/>
-                <w:lang w:bidi="th-TH"/>
-              </w:rPr>
-            </w:pPr>
+              <w:jc w:val="center"/>
+              <w:rPr>
+                <w:rFonts w:ascii="TH SarabunPSK" w:hAnsi="TH SarabunPSK" w:cs="TH SarabunPSK"/>
+                <w:sz w:val="32"/>
+                <w:szCs w:val="32"/>
+                <w:lang w:bidi="th-TH"/>
+              </w:rPr>
+            </w:pPr>
+            <w:r>
+              <w:rPr>
+                <w:rFonts w:ascii="TH SarabunPSK" w:hAnsi="TH SarabunPSK" w:cs="TH SarabunPSK" w:hint="cs"/>
+                <w:noProof/>
+                <w:sz w:val="32"/>
+                <w:szCs w:val="32"/>
+                <w:lang w:bidi="th-TH"/>
+              </w:rPr>
+              <w:drawing>
+                <wp:inline distT="0" distB="0" distL="0" distR="0" wp14:anchorId="61078B07" wp14:editId="796D7A5C">
+                  <wp:extent cx="201761" cy="191069"/>
+                  <wp:effectExtent l="0" t="0" r="8255" b="0"/>
+                  <wp:docPr id="1804309472" name="Picture 1804309472"/>
+                  <wp:cNvGraphicFramePr>
+                    <a:graphicFrameLocks xmlns:a="http://schemas.openxmlformats.org/drawingml/2006/main" noChangeAspect="1"/>
+                  </wp:cNvGraphicFramePr>
+                  <a:graphic xmlns:a="http://schemas.openxmlformats.org/drawingml/2006/main">
+                    <a:graphicData uri="http://schemas.openxmlformats.org/drawingml/2006/picture">
+                      <pic:pic xmlns:pic="http://schemas.openxmlformats.org/drawingml/2006/picture">
+                        <pic:nvPicPr>
+                          <pic:cNvPr id="1" name="th[1].png"/>
+                          <pic:cNvPicPr/>
+                        </pic:nvPicPr>
+                        <pic:blipFill>
+                          <a:blip r:embed="rId8" cstate="print">
+                            <a:extLst>
+                              <a:ext uri="{28A0092B-C50C-407E-A947-70E740481C1C}">
+                                <a14:useLocalDpi xmlns:a14="http://schemas.microsoft.com/office/drawing/2010/main" val="0"/>
+                              </a:ext>
+                            </a:extLst>
+                          </a:blip>
+                          <a:stretch>
+                            <a:fillRect/>
+                          </a:stretch>
+                        </pic:blipFill>
+                        <pic:spPr>
+                          <a:xfrm>
+                            <a:off x="0" y="0"/>
+                            <a:ext cx="214886" cy="203498"/>
+                          </a:xfrm>
+                          <a:prstGeom prst="rect">
+                            <a:avLst/>
+                          </a:prstGeom>
+                        </pic:spPr>
+                      </pic:pic>
+                    </a:graphicData>
+                  </a:graphic>
+                </wp:inline>
+              </w:drawing>
+            </w:r>
           </w:p>
         </w:tc>
         <w:tc>
@@ -7898,6 +8193,7 @@
               </w:rPr>
               <w:t xml:space="preserve"> = “</w:t>
             </w:r>
+            <w:proofErr w:type="spellStart"/>
             <w:r>
               <w:rPr>
                 <w:rFonts w:ascii="TH SarabunPSK" w:hAnsi="TH SarabunPSK" w:cs="TH SarabunPSK" w:hint="cs"/>
@@ -7916,6 +8212,7 @@
               </w:rPr>
               <w:t>yod</w:t>
             </w:r>
+            <w:proofErr w:type="spellEnd"/>
             <w:r>
               <w:rPr>
                 <w:rFonts w:ascii="TH SarabunPSK" w:hAnsi="TH SarabunPSK" w:cs="TH SarabunPSK" w:hint="cs"/>
@@ -8035,6 +8332,7 @@
               </w:rPr>
               <w:t>= “</w:t>
             </w:r>
+            <w:proofErr w:type="spellStart"/>
             <w:r>
               <w:rPr>
                 <w:rFonts w:ascii="TH SarabunPSK" w:hAnsi="TH SarabunPSK" w:cs="TH SarabunPSK" w:hint="cs"/>
@@ -8062,6 +8360,7 @@
               </w:rPr>
               <w:t>@kkumail</w:t>
             </w:r>
+            <w:proofErr w:type="spellEnd"/>
             <w:r>
               <w:rPr>
                 <w:rFonts w:ascii="TH SarabunPSK" w:hAnsi="TH SarabunPSK" w:cs="TH SarabunPSK" w:hint="cs"/>
@@ -9131,6 +9430,7 @@
               </w:rPr>
               <w:t xml:space="preserve"> = “</w:t>
             </w:r>
+            <w:proofErr w:type="spellStart"/>
             <w:r>
               <w:rPr>
                 <w:rFonts w:ascii="TH SarabunPSK" w:hAnsi="TH SarabunPSK" w:cs="TH SarabunPSK" w:hint="cs"/>
@@ -9149,6 +9449,7 @@
               </w:rPr>
               <w:t>yod</w:t>
             </w:r>
+            <w:proofErr w:type="spellEnd"/>
             <w:r>
               <w:rPr>
                 <w:rFonts w:ascii="TH SarabunPSK" w:hAnsi="TH SarabunPSK" w:cs="TH SarabunPSK" w:hint="cs"/>
@@ -9268,6 +9569,7 @@
               </w:rPr>
               <w:t>= “</w:t>
             </w:r>
+            <w:proofErr w:type="spellStart"/>
             <w:r>
               <w:rPr>
                 <w:rFonts w:ascii="TH SarabunPSK" w:hAnsi="TH SarabunPSK" w:cs="TH SarabunPSK" w:hint="cs"/>
@@ -9295,6 +9597,7 @@
               </w:rPr>
               <w:t>@kkumail</w:t>
             </w:r>
+            <w:proofErr w:type="spellEnd"/>
             <w:r>
               <w:rPr>
                 <w:rFonts w:ascii="TH SarabunPSK" w:hAnsi="TH SarabunPSK" w:cs="TH SarabunPSK" w:hint="cs"/>
@@ -10444,6 +10747,7 @@
               </w:rPr>
               <w:t>= “</w:t>
             </w:r>
+            <w:proofErr w:type="spellStart"/>
             <w:r>
               <w:rPr>
                 <w:rFonts w:ascii="TH SarabunPSK" w:hAnsi="TH SarabunPSK" w:cs="TH SarabunPSK" w:hint="cs"/>
@@ -10471,6 +10775,7 @@
               </w:rPr>
               <w:t>@kkumail</w:t>
             </w:r>
+            <w:proofErr w:type="spellEnd"/>
             <w:r>
               <w:rPr>
                 <w:rFonts w:ascii="TH SarabunPSK" w:hAnsi="TH SarabunPSK" w:cs="TH SarabunPSK" w:hint="cs"/>
@@ -10938,6 +11243,7 @@
               </w:rPr>
               <w:t xml:space="preserve"> = “</w:t>
             </w:r>
+            <w:proofErr w:type="spellStart"/>
             <w:r>
               <w:rPr>
                 <w:rFonts w:ascii="TH SarabunPSK" w:hAnsi="TH SarabunPSK" w:cs="TH SarabunPSK" w:hint="cs"/>
@@ -10956,6 +11262,7 @@
               </w:rPr>
               <w:t>yod</w:t>
             </w:r>
+            <w:proofErr w:type="spellEnd"/>
             <w:r>
               <w:rPr>
                 <w:rFonts w:ascii="TH SarabunPSK" w:hAnsi="TH SarabunPSK" w:cs="TH SarabunPSK" w:hint="cs"/>
@@ -11011,6 +11318,7 @@
               </w:rPr>
               <w:t xml:space="preserve"> = “</w:t>
             </w:r>
+            <w:proofErr w:type="spellStart"/>
             <w:r>
               <w:rPr>
                 <w:rFonts w:ascii="TH SarabunPSK" w:hAnsi="TH SarabunPSK" w:cs="TH SarabunPSK" w:hint="cs"/>
@@ -11020,6 +11328,7 @@
               </w:rPr>
               <w:t>Sodsai</w:t>
             </w:r>
+            <w:proofErr w:type="spellEnd"/>
             <w:r>
               <w:rPr>
                 <w:rFonts w:ascii="TH SarabunPSK" w:hAnsi="TH SarabunPSK" w:cs="TH SarabunPSK" w:hint="cs"/>
@@ -12111,6 +12420,7 @@
               </w:rPr>
               <w:t xml:space="preserve"> = “</w:t>
             </w:r>
+            <w:proofErr w:type="spellStart"/>
             <w:r>
               <w:rPr>
                 <w:rFonts w:ascii="TH SarabunPSK" w:hAnsi="TH SarabunPSK" w:cs="TH SarabunPSK" w:hint="cs"/>
@@ -12129,6 +12439,7 @@
               </w:rPr>
               <w:t>yod</w:t>
             </w:r>
+            <w:proofErr w:type="spellEnd"/>
             <w:r>
               <w:rPr>
                 <w:rFonts w:ascii="TH SarabunPSK" w:hAnsi="TH SarabunPSK" w:cs="TH SarabunPSK" w:hint="cs"/>
@@ -12184,6 +12495,7 @@
               </w:rPr>
               <w:t xml:space="preserve"> = “</w:t>
             </w:r>
+            <w:proofErr w:type="spellStart"/>
             <w:r>
               <w:rPr>
                 <w:rFonts w:ascii="TH SarabunPSK" w:hAnsi="TH SarabunPSK" w:cs="TH SarabunPSK" w:hint="cs"/>
@@ -12193,6 +12505,7 @@
               </w:rPr>
               <w:t>Sodsai</w:t>
             </w:r>
+            <w:proofErr w:type="spellEnd"/>
             <w:r>
               <w:rPr>
                 <w:rFonts w:ascii="TH SarabunPSK" w:hAnsi="TH SarabunPSK" w:cs="TH SarabunPSK" w:hint="cs"/>
@@ -12313,6 +12626,7 @@
               </w:rPr>
               <w:t>= “</w:t>
             </w:r>
+            <w:proofErr w:type="spellStart"/>
             <w:r>
               <w:rPr>
                 <w:rFonts w:ascii="TH SarabunPSK" w:hAnsi="TH SarabunPSK" w:cs="TH SarabunPSK" w:hint="cs"/>
@@ -12340,6 +12654,7 @@
               </w:rPr>
               <w:t>@kkumail</w:t>
             </w:r>
+            <w:proofErr w:type="spellEnd"/>
             <w:r>
               <w:rPr>
                 <w:rFonts w:ascii="TH SarabunPSK" w:hAnsi="TH SarabunPSK" w:cs="TH SarabunPSK" w:hint="cs"/>
@@ -13238,6 +13553,7 @@
               </w:rPr>
               <w:t xml:space="preserve"> = “</w:t>
             </w:r>
+            <w:proofErr w:type="spellStart"/>
             <w:r>
               <w:rPr>
                 <w:rFonts w:ascii="TH SarabunPSK" w:hAnsi="TH SarabunPSK" w:cs="TH SarabunPSK" w:hint="cs"/>
@@ -13256,6 +13572,7 @@
               </w:rPr>
               <w:t>yod</w:t>
             </w:r>
+            <w:proofErr w:type="spellEnd"/>
             <w:r>
               <w:rPr>
                 <w:rFonts w:ascii="TH SarabunPSK" w:hAnsi="TH SarabunPSK" w:cs="TH SarabunPSK" w:hint="cs"/>
@@ -13311,6 +13628,7 @@
               </w:rPr>
               <w:t xml:space="preserve"> = “</w:t>
             </w:r>
+            <w:proofErr w:type="spellStart"/>
             <w:r>
               <w:rPr>
                 <w:rFonts w:ascii="TH SarabunPSK" w:hAnsi="TH SarabunPSK" w:cs="TH SarabunPSK" w:hint="cs"/>
@@ -13320,6 +13638,7 @@
               </w:rPr>
               <w:t>Sodsai</w:t>
             </w:r>
+            <w:proofErr w:type="spellEnd"/>
             <w:r>
               <w:rPr>
                 <w:rFonts w:ascii="TH SarabunPSK" w:hAnsi="TH SarabunPSK" w:cs="TH SarabunPSK" w:hint="cs"/>
@@ -13439,6 +13758,7 @@
               </w:rPr>
               <w:t>= “</w:t>
             </w:r>
+            <w:proofErr w:type="spellStart"/>
             <w:r>
               <w:rPr>
                 <w:rFonts w:ascii="TH SarabunPSK" w:hAnsi="TH SarabunPSK" w:cs="TH SarabunPSK" w:hint="cs"/>
@@ -13466,6 +13786,7 @@
               </w:rPr>
               <w:t>@kkumail</w:t>
             </w:r>
+            <w:proofErr w:type="spellEnd"/>
             <w:r>
               <w:rPr>
                 <w:rFonts w:ascii="TH SarabunPSK" w:hAnsi="TH SarabunPSK" w:cs="TH SarabunPSK" w:hint="cs"/>

</xml_diff>

<commit_message>
Empty First Name and Last Name
</commit_message>
<xml_diff>
--- a/Lab4_TestScript.docx
+++ b/Lab4_TestScript.docx
@@ -10818,6 +10818,34 @@
                 <w:lang w:bidi="th-TH"/>
               </w:rPr>
             </w:pPr>
+            <w:r>
+              <w:rPr>
+                <w:rFonts w:ascii="TH SarabunPSK" w:hAnsi="TH SarabunPSK" w:cs="TH SarabunPSK" w:hint="cs"/>
+                <w:sz w:val="32"/>
+                <w:szCs w:val="32"/>
+                <w:cs/>
+                <w:lang w:bidi="th-TH"/>
+              </w:rPr>
+              <w:t xml:space="preserve">แสดงหน้า </w:t>
+            </w:r>
+            <w:r>
+              <w:rPr>
+                <w:rFonts w:ascii="TH SarabunPSK" w:hAnsi="TH SarabunPSK" w:cs="TH SarabunPSK"/>
+                <w:sz w:val="32"/>
+                <w:szCs w:val="32"/>
+                <w:lang w:bidi="th-TH"/>
+              </w:rPr>
+              <w:t>Workshop</w:t>
+            </w:r>
+            <w:r>
+              <w:rPr>
+                <w:rFonts w:ascii="TH SarabunPSK" w:hAnsi="TH SarabunPSK" w:cs="TH SarabunPSK" w:hint="cs"/>
+                <w:sz w:val="32"/>
+                <w:szCs w:val="32"/>
+                <w:lang w:bidi="th-TH"/>
+              </w:rPr>
+              <w:t xml:space="preserve"> Registration</w:t>
+            </w:r>
           </w:p>
         </w:tc>
         <w:tc>
@@ -10826,13 +10854,64 @@
           </w:tcPr>
           <w:p>
             <w:pPr>
-              <w:rPr>
-                <w:rFonts w:ascii="TH SarabunPSK" w:hAnsi="TH SarabunPSK" w:cs="TH SarabunPSK"/>
-                <w:sz w:val="32"/>
-                <w:szCs w:val="32"/>
-                <w:lang w:bidi="th-TH"/>
-              </w:rPr>
-            </w:pPr>
+              <w:jc w:val="center"/>
+              <w:rPr>
+                <w:rFonts w:ascii="TH SarabunPSK" w:hAnsi="TH SarabunPSK" w:cs="TH SarabunPSK"/>
+                <w:sz w:val="32"/>
+                <w:szCs w:val="32"/>
+                <w:lang w:bidi="th-TH"/>
+              </w:rPr>
+            </w:pPr>
+            <w:r>
+              <w:rPr>
+                <w:rFonts w:ascii="TH SarabunPSK" w:hAnsi="TH SarabunPSK" w:cs="TH SarabunPSK" w:hint="cs"/>
+                <w:noProof/>
+                <w:sz w:val="32"/>
+                <w:szCs w:val="32"/>
+                <w:lang w:bidi="th-TH"/>
+              </w:rPr>
+              <w:drawing>
+                <wp:inline distT="0" distB="0" distL="0" distR="0" wp14:anchorId="21F1555D" wp14:editId="42648336">
+                  <wp:extent cx="201761" cy="191069"/>
+                  <wp:effectExtent l="0" t="0" r="8255" b="0"/>
+                  <wp:docPr id="810322725" name="Picture 810322725"/>
+                  <wp:cNvGraphicFramePr>
+                    <a:graphicFrameLocks xmlns:a="http://schemas.openxmlformats.org/drawingml/2006/main" noChangeAspect="1"/>
+                  </wp:cNvGraphicFramePr>
+                  <a:graphic xmlns:a="http://schemas.openxmlformats.org/drawingml/2006/main">
+                    <a:graphicData uri="http://schemas.openxmlformats.org/drawingml/2006/picture">
+                      <pic:pic xmlns:pic="http://schemas.openxmlformats.org/drawingml/2006/picture">
+                        <pic:nvPicPr>
+                          <pic:cNvPr id="1" name="th[1].png"/>
+                          <pic:cNvPicPr/>
+                        </pic:nvPicPr>
+                        <pic:blipFill>
+                          <a:blip r:embed="rId8" cstate="print">
+                            <a:extLst>
+                              <a:ext uri="{28A0092B-C50C-407E-A947-70E740481C1C}">
+                                <a14:useLocalDpi xmlns:a14="http://schemas.microsoft.com/office/drawing/2010/main" val="0"/>
+                              </a:ext>
+                            </a:extLst>
+                          </a:blip>
+                          <a:stretch>
+                            <a:fillRect/>
+                          </a:stretch>
+                        </pic:blipFill>
+                        <pic:spPr>
+                          <a:xfrm>
+                            <a:off x="0" y="0"/>
+                            <a:ext cx="214886" cy="203498"/>
+                          </a:xfrm>
+                          <a:prstGeom prst="rect">
+                            <a:avLst/>
+                          </a:prstGeom>
+                        </pic:spPr>
+                      </pic:pic>
+                    </a:graphicData>
+                  </a:graphic>
+                </wp:inline>
+              </w:drawing>
+            </w:r>
           </w:p>
         </w:tc>
         <w:tc>
@@ -11406,6 +11485,63 @@
                 <w:lang w:bidi="th-TH"/>
               </w:rPr>
             </w:pPr>
+            <w:r>
+              <w:rPr>
+                <w:rFonts w:ascii="TH SarabunPSK" w:hAnsi="TH SarabunPSK" w:cs="TH SarabunPSK" w:hint="cs"/>
+                <w:sz w:val="32"/>
+                <w:szCs w:val="32"/>
+                <w:cs/>
+                <w:lang w:bidi="th-TH"/>
+              </w:rPr>
+              <w:t xml:space="preserve">อยู่ที่หน้า </w:t>
+            </w:r>
+            <w:r>
+              <w:rPr>
+                <w:rFonts w:ascii="TH SarabunPSK" w:hAnsi="TH SarabunPSK" w:cs="TH SarabunPSK"/>
+                <w:sz w:val="32"/>
+                <w:szCs w:val="32"/>
+                <w:lang w:bidi="th-TH"/>
+              </w:rPr>
+              <w:t>Workshop</w:t>
+            </w:r>
+            <w:r>
+              <w:rPr>
+                <w:rFonts w:ascii="TH SarabunPSK" w:hAnsi="TH SarabunPSK" w:cs="TH SarabunPSK" w:hint="cs"/>
+                <w:sz w:val="32"/>
+                <w:szCs w:val="32"/>
+                <w:lang w:bidi="th-TH"/>
+              </w:rPr>
+              <w:t xml:space="preserve"> Registration </w:t>
+            </w:r>
+            <w:r>
+              <w:rPr>
+                <w:rFonts w:ascii="TH SarabunPSK" w:hAnsi="TH SarabunPSK" w:cs="TH SarabunPSK" w:hint="cs"/>
+                <w:sz w:val="32"/>
+                <w:szCs w:val="32"/>
+                <w:cs/>
+                <w:lang w:bidi="th-TH"/>
+              </w:rPr>
+              <w:t>เช่นเดิม และมีการแสดงข้อความ “</w:t>
+            </w:r>
+            <w:r>
+              <w:rPr>
+                <w:rFonts w:ascii="TH SarabunPSK" w:hAnsi="TH SarabunPSK" w:cs="TH SarabunPSK" w:hint="cs"/>
+                <w:sz w:val="32"/>
+                <w:szCs w:val="32"/>
+                <w:lang w:bidi="th-TH"/>
+              </w:rPr>
+              <w:t>Please enter your name</w:t>
+            </w:r>
+            <w:r>
+              <w:rPr>
+                <w:rFonts w:ascii="TH SarabunPSK" w:hAnsi="TH SarabunPSK" w:cs="TH SarabunPSK" w:hint="cs"/>
+                <w:sz w:val="32"/>
+                <w:szCs w:val="32"/>
+                <w:cs/>
+                <w:lang w:bidi="th-TH"/>
+              </w:rPr>
+              <w:t>!!”</w:t>
+            </w:r>
           </w:p>
         </w:tc>
         <w:tc>
@@ -11414,13 +11550,71 @@
           </w:tcPr>
           <w:p>
             <w:pPr>
-              <w:rPr>
-                <w:rFonts w:ascii="TH SarabunPSK" w:hAnsi="TH SarabunPSK" w:cs="TH SarabunPSK"/>
-                <w:sz w:val="32"/>
-                <w:szCs w:val="32"/>
-                <w:lang w:bidi="th-TH"/>
-              </w:rPr>
-            </w:pPr>
+              <w:jc w:val="center"/>
+              <w:rPr>
+                <w:rFonts w:ascii="TH SarabunPSK" w:hAnsi="TH SarabunPSK" w:cs="TH SarabunPSK"/>
+                <w:sz w:val="32"/>
+                <w:szCs w:val="32"/>
+                <w:lang w:bidi="th-TH"/>
+              </w:rPr>
+            </w:pPr>
+            <w:r>
+              <w:rPr>
+                <w:rFonts w:ascii="TH SarabunPSK" w:hAnsi="TH SarabunPSK" w:cs="TH SarabunPSK" w:hint="cs"/>
+                <w:noProof/>
+                <w:sz w:val="32"/>
+                <w:szCs w:val="32"/>
+                <w:lang w:bidi="th-TH"/>
+              </w:rPr>
+              <w:drawing>
+                <wp:inline distT="0" distB="0" distL="0" distR="0" wp14:anchorId="33F43767" wp14:editId="3AFE3EDD">
+                  <wp:extent cx="216464" cy="190841"/>
+                  <wp:effectExtent l="0" t="0" r="0" b="0"/>
+                  <wp:docPr id="962043650" name="Picture 962043650"/>
+                  <wp:cNvGraphicFramePr>
+                    <a:graphicFrameLocks xmlns:a="http://schemas.openxmlformats.org/drawingml/2006/main" noChangeAspect="1"/>
+                  </wp:cNvGraphicFramePr>
+                  <a:graphic xmlns:a="http://schemas.openxmlformats.org/drawingml/2006/main">
+                    <a:graphicData uri="http://schemas.openxmlformats.org/drawingml/2006/picture">
+                      <pic:pic xmlns:pic="http://schemas.openxmlformats.org/drawingml/2006/picture">
+                        <pic:nvPicPr>
+                          <pic:cNvPr id="0" name="Picture 1"/>
+                          <pic:cNvPicPr>
+                            <a:picLocks noChangeAspect="1" noChangeArrowheads="1"/>
+                          </pic:cNvPicPr>
+                        </pic:nvPicPr>
+                        <pic:blipFill>
+                          <a:blip r:embed="rId9" cstate="print">
+                            <a:extLst>
+                              <a:ext uri="{28A0092B-C50C-407E-A947-70E740481C1C}">
+                                <a14:useLocalDpi xmlns:a14="http://schemas.microsoft.com/office/drawing/2010/main" val="0"/>
+                              </a:ext>
+                            </a:extLst>
+                          </a:blip>
+                          <a:srcRect/>
+                          <a:stretch>
+                            <a:fillRect/>
+                          </a:stretch>
+                        </pic:blipFill>
+                        <pic:spPr bwMode="auto">
+                          <a:xfrm>
+                            <a:off x="0" y="0"/>
+                            <a:ext cx="250653" cy="220983"/>
+                          </a:xfrm>
+                          <a:prstGeom prst="rect">
+                            <a:avLst/>
+                          </a:prstGeom>
+                          <a:noFill/>
+                          <a:ln>
+                            <a:noFill/>
+                          </a:ln>
+                        </pic:spPr>
+                      </pic:pic>
+                    </a:graphicData>
+                  </a:graphic>
+                </wp:inline>
+              </w:drawing>
+            </w:r>
           </w:p>
         </w:tc>
         <w:tc>

</xml_diff>